<commit_message>
Acrescentando ao "links importantes".
</commit_message>
<xml_diff>
--- a/LINKS IMPORTANTES.docx
+++ b/LINKS IMPORTANTES.docx
@@ -231,6 +231,65 @@
         </w:rPr>
         <w:t xml:space="preserve"> (é do google)</w:t>
       </w:r>
+    </w:p>
+    <w:p>
+      <w:pPr>
+        <w:rPr>
+          <w:sz w:val="24"/>
+          <w:szCs w:val="24"/>
+        </w:rPr>
+      </w:pPr>
+    </w:p>
+    <w:p>
+      <w:pPr>
+        <w:rPr>
+          <w:b/>
+          <w:bCs/>
+          <w:sz w:val="26"/>
+          <w:szCs w:val="26"/>
+        </w:rPr>
+      </w:pPr>
+      <w:r>
+        <w:rPr>
+          <w:b/>
+          <w:bCs/>
+          <w:sz w:val="26"/>
+          <w:szCs w:val="26"/>
+        </w:rPr>
+        <w:t>IMAGENS</w:t>
+      </w:r>
+      <w:r>
+        <w:rPr>
+          <w:b/>
+          <w:bCs/>
+          <w:sz w:val="26"/>
+          <w:szCs w:val="26"/>
+        </w:rPr>
+        <w:t>:</w:t>
+      </w:r>
+    </w:p>
+    <w:p>
+      <w:pPr>
+        <w:rPr>
+          <w:sz w:val="24"/>
+          <w:szCs w:val="24"/>
+        </w:rPr>
+      </w:pPr>
+      <w:r>
+        <w:rPr>
+          <w:sz w:val="24"/>
+          <w:szCs w:val="24"/>
+        </w:rPr>
+        <w:t>pexels.com</w:t>
+      </w:r>
+    </w:p>
+    <w:p>
+      <w:pPr>
+        <w:rPr>
+          <w:sz w:val="24"/>
+          <w:szCs w:val="24"/>
+        </w:rPr>
+      </w:pPr>
     </w:p>
     <w:p/>
     <w:p/>

</xml_diff>